<commit_message>
3 episode to final-2位16进制计数器
</commit_message>
<xml_diff>
--- a/reports/2016051598-邝庆璇-数字逻辑实验.docx
+++ b/reports/2016051598-邝庆璇-数字逻辑实验.docx
@@ -57366,6 +57366,7 @@
           <w:lang w:val="en-US" w:eastAsia="zh-CN"/>
         </w:rPr>
       </w:pPr>
+      <w:bookmarkStart w:id="0" w:name="_GoBack"/>
       <w:r>
         <w:drawing>
           <wp:anchor distT="0" distB="0" distL="114300" distR="114300" simplePos="0" relativeHeight="252778496" behindDoc="0" locked="0" layoutInCell="1" allowOverlap="1">
@@ -57376,8 +57377,8 @@
             <wp:positionV relativeFrom="paragraph">
               <wp:posOffset>224790</wp:posOffset>
             </wp:positionV>
-            <wp:extent cx="5422900" cy="2980690"/>
-            <wp:effectExtent l="0" t="0" r="6350" b="10160"/>
+            <wp:extent cx="5366385" cy="3369310"/>
+            <wp:effectExtent l="0" t="0" r="5715" b="2540"/>
             <wp:wrapNone/>
             <wp:docPr id="25" name="图片 4"/>
             <wp:cNvGraphicFramePr>
@@ -57394,7 +57395,7 @@
                   </pic:nvPicPr>
                   <pic:blipFill>
                     <a:blip r:embed="rId25"/>
-                    <a:srcRect r="10606"/>
+                    <a:srcRect r="21733"/>
                     <a:stretch>
                       <a:fillRect/>
                     </a:stretch>
@@ -57402,7 +57403,7 @@
                   <pic:spPr>
                     <a:xfrm>
                       <a:off x="0" y="0"/>
-                      <a:ext cx="5422900" cy="2980690"/>
+                      <a:ext cx="5366385" cy="3369310"/>
                     </a:xfrm>
                     <a:prstGeom prst="rect">
                       <a:avLst/>
@@ -57418,6 +57419,7 @@
           </wp:anchor>
         </w:drawing>
       </w:r>
+      <w:bookmarkEnd w:id="0"/>
     </w:p>
     <w:p>
       <w:pPr>
@@ -57826,8 +57828,6 @@
           <w:lang w:val="en-US" w:eastAsia="zh-CN"/>
         </w:rPr>
       </w:pPr>
-      <w:bookmarkStart w:id="0" w:name="_GoBack"/>
-      <w:bookmarkEnd w:id="0"/>
     </w:p>
     <w:p>
       <w:pPr>

</xml_diff>